<commit_message>
[UPDATE] Fix some errors in Introduction
</commit_message>
<xml_diff>
--- a/Chest_Xray_Assignment_Version 1.1.docx
+++ b/Chest_Xray_Assignment_Version 1.1.docx
@@ -544,7 +544,13 @@
         <w:t>oronavirus 2</w:t>
       </w:r>
       <w:r>
-        <w:t xml:space="preserve"> (SARS-CoV-2)” that has been </w:t>
+        <w:t xml:space="preserve"> (SARS-CoV-2)” that </w:t>
+      </w:r>
+      <w:r>
+        <w:t>was</w:t>
+      </w:r>
+      <w:r>
+        <w:t xml:space="preserve"> </w:t>
       </w:r>
       <w:r>
         <w:t xml:space="preserve">firstly </w:t>

</xml_diff>